<commit_message>
Added plots for salary/wages for both years
</commit_message>
<xml_diff>
--- a/Collection of Findings.docx
+++ b/Collection of Findings.docx
@@ -28,6 +28,153 @@
           <w:bCs/>
           <w:sz w:val="32"/>
           <w:szCs w:val="32"/>
+        </w:rPr>
+      </w:pPr>
+      <w:r>
+        <w:rPr>
+          <w:noProof/>
+          <w:sz w:val="20"/>
+          <w:szCs w:val="20"/>
+        </w:rPr>
+        <w:drawing>
+          <wp:anchor distT="0" distB="0" distL="114300" distR="114300" simplePos="0" relativeHeight="251666432" behindDoc="0" locked="0" layoutInCell="1" allowOverlap="1" wp14:anchorId="61B59D71" wp14:editId="0F65EEAA">
+            <wp:simplePos x="0" y="0"/>
+            <wp:positionH relativeFrom="column">
+              <wp:posOffset>-79375</wp:posOffset>
+            </wp:positionH>
+            <wp:positionV relativeFrom="paragraph">
+              <wp:posOffset>414655</wp:posOffset>
+            </wp:positionV>
+            <wp:extent cx="2860675" cy="1943100"/>
+            <wp:effectExtent l="0" t="0" r="0" b="0"/>
+            <wp:wrapSquare wrapText="bothSides"/>
+            <wp:docPr id="4" name="Picture 4" descr="Chart, scatter chart&#10;&#10;Description automatically generated"/>
+            <wp:cNvGraphicFramePr>
+              <a:graphicFrameLocks xmlns:a="http://schemas.openxmlformats.org/drawingml/2006/main" noChangeAspect="1"/>
+            </wp:cNvGraphicFramePr>
+            <a:graphic xmlns:a="http://schemas.openxmlformats.org/drawingml/2006/main">
+              <a:graphicData uri="http://schemas.openxmlformats.org/drawingml/2006/picture">
+                <pic:pic xmlns:pic="http://schemas.openxmlformats.org/drawingml/2006/picture">
+                  <pic:nvPicPr>
+                    <pic:cNvPr id="4" name="Picture 4" descr="Chart, scatter chart&#10;&#10;Description automatically generated"/>
+                    <pic:cNvPicPr/>
+                  </pic:nvPicPr>
+                  <pic:blipFill>
+                    <a:blip r:embed="rId7">
+                      <a:extLst>
+                        <a:ext uri="{28A0092B-C50C-407E-A947-70E740481C1C}">
+                          <a14:useLocalDpi xmlns:a14="http://schemas.microsoft.com/office/drawing/2010/main" val="0"/>
+                        </a:ext>
+                      </a:extLst>
+                    </a:blip>
+                    <a:stretch>
+                      <a:fillRect/>
+                    </a:stretch>
+                  </pic:blipFill>
+                  <pic:spPr>
+                    <a:xfrm>
+                      <a:off x="0" y="0"/>
+                      <a:ext cx="2860675" cy="1943100"/>
+                    </a:xfrm>
+                    <a:prstGeom prst="rect">
+                      <a:avLst/>
+                    </a:prstGeom>
+                  </pic:spPr>
+                </pic:pic>
+              </a:graphicData>
+            </a:graphic>
+          </wp:anchor>
+        </w:drawing>
+      </w:r>
+      <w:r>
+        <w:rPr>
+          <w:noProof/>
+          <w:sz w:val="20"/>
+          <w:szCs w:val="20"/>
+        </w:rPr>
+        <w:drawing>
+          <wp:anchor distT="0" distB="0" distL="114300" distR="114300" simplePos="0" relativeHeight="251665408" behindDoc="0" locked="0" layoutInCell="1" allowOverlap="1" wp14:anchorId="5481B7D7" wp14:editId="0F7682E8">
+            <wp:simplePos x="0" y="0"/>
+            <wp:positionH relativeFrom="column">
+              <wp:posOffset>3192780</wp:posOffset>
+            </wp:positionH>
+            <wp:positionV relativeFrom="paragraph">
+              <wp:posOffset>396240</wp:posOffset>
+            </wp:positionV>
+            <wp:extent cx="2880360" cy="2007870"/>
+            <wp:effectExtent l="0" t="0" r="0" b="0"/>
+            <wp:wrapSquare wrapText="bothSides"/>
+            <wp:docPr id="5" name="Picture 5" descr="Chart, scatter chart&#10;&#10;Description automatically generated"/>
+            <wp:cNvGraphicFramePr>
+              <a:graphicFrameLocks xmlns:a="http://schemas.openxmlformats.org/drawingml/2006/main" noChangeAspect="1"/>
+            </wp:cNvGraphicFramePr>
+            <a:graphic xmlns:a="http://schemas.openxmlformats.org/drawingml/2006/main">
+              <a:graphicData uri="http://schemas.openxmlformats.org/drawingml/2006/picture">
+                <pic:pic xmlns:pic="http://schemas.openxmlformats.org/drawingml/2006/picture">
+                  <pic:nvPicPr>
+                    <pic:cNvPr id="5" name="Picture 5" descr="Chart, scatter chart&#10;&#10;Description automatically generated"/>
+                    <pic:cNvPicPr/>
+                  </pic:nvPicPr>
+                  <pic:blipFill>
+                    <a:blip r:embed="rId8">
+                      <a:extLst>
+                        <a:ext uri="{28A0092B-C50C-407E-A947-70E740481C1C}">
+                          <a14:useLocalDpi xmlns:a14="http://schemas.microsoft.com/office/drawing/2010/main" val="0"/>
+                        </a:ext>
+                      </a:extLst>
+                    </a:blip>
+                    <a:stretch>
+                      <a:fillRect/>
+                    </a:stretch>
+                  </pic:blipFill>
+                  <pic:spPr>
+                    <a:xfrm>
+                      <a:off x="0" y="0"/>
+                      <a:ext cx="2880360" cy="2007870"/>
+                    </a:xfrm>
+                    <a:prstGeom prst="rect">
+                      <a:avLst/>
+                    </a:prstGeom>
+                  </pic:spPr>
+                </pic:pic>
+              </a:graphicData>
+            </a:graphic>
+            <wp14:sizeRelH relativeFrom="margin">
+              <wp14:pctWidth>0</wp14:pctWidth>
+            </wp14:sizeRelH>
+            <wp14:sizeRelV relativeFrom="margin">
+              <wp14:pctHeight>0</wp14:pctHeight>
+            </wp14:sizeRelV>
+          </wp:anchor>
+        </w:drawing>
+      </w:r>
+      <w:r>
+        <w:rPr>
+          <w:b/>
+          <w:bCs/>
+          <w:sz w:val="28"/>
+          <w:szCs w:val="28"/>
+        </w:rPr>
+        <w:t>2016 – 2017</w:t>
+      </w:r>
+    </w:p>
+    <w:p>
+      <w:pPr>
+        <w:rPr>
+          <w:b/>
+          <w:bCs/>
+          <w:sz w:val="28"/>
+          <w:szCs w:val="28"/>
+        </w:rPr>
+      </w:pPr>
+    </w:p>
+    <w:p>
+      <w:pPr>
+        <w:rPr>
+          <w:b/>
+          <w:bCs/>
+          <w:sz w:val="28"/>
+          <w:szCs w:val="28"/>
         </w:rPr>
       </w:pPr>
       <w:r>
@@ -60,7 +207,7 @@
                     <pic:cNvPicPr/>
                   </pic:nvPicPr>
                   <pic:blipFill>
-                    <a:blip r:embed="rId7">
+                    <a:blip r:embed="rId9">
                       <a:extLst>
                         <a:ext uri="{28A0092B-C50C-407E-A947-70E740481C1C}">
                           <a14:useLocalDpi xmlns:a14="http://schemas.microsoft.com/office/drawing/2010/main" val="0"/>
@@ -122,7 +269,7 @@
                     <pic:cNvPicPr/>
                   </pic:nvPicPr>
                   <pic:blipFill>
-                    <a:blip r:embed="rId8">
+                    <a:blip r:embed="rId10">
                       <a:extLst>
                         <a:ext uri="{28A0092B-C50C-407E-A947-70E740481C1C}">
                           <a14:useLocalDpi xmlns:a14="http://schemas.microsoft.com/office/drawing/2010/main" val="0"/>
@@ -155,10 +302,29 @@
           <w:sz w:val="28"/>
           <w:szCs w:val="28"/>
         </w:rPr>
-        <w:t>2018 - 2019</w:t>
+        <w:t xml:space="preserve">2018 </w:t>
+      </w:r>
+      <w:r>
+        <w:rPr>
+          <w:b/>
+          <w:bCs/>
+          <w:sz w:val="28"/>
+          <w:szCs w:val="28"/>
+        </w:rPr>
+        <w:t>–</w:t>
+      </w:r>
+      <w:r>
+        <w:rPr>
+          <w:b/>
+          <w:bCs/>
+          <w:sz w:val="28"/>
+          <w:szCs w:val="28"/>
+        </w:rPr>
+        <w:t xml:space="preserve"> 2019</w:t>
       </w:r>
     </w:p>
     <w:p/>
+    <w:p/>
     <w:p>
       <w:pPr>
         <w:rPr>
@@ -168,25 +334,113 @@
           <w:szCs w:val="32"/>
         </w:rPr>
       </w:pPr>
+    </w:p>
+    <w:p>
+      <w:pPr>
+        <w:rPr>
+          <w:b/>
+          <w:bCs/>
+          <w:sz w:val="32"/>
+          <w:szCs w:val="32"/>
+        </w:rPr>
+      </w:pPr>
+    </w:p>
+    <w:p>
+      <w:pPr>
+        <w:rPr>
+          <w:b/>
+          <w:bCs/>
+          <w:sz w:val="32"/>
+          <w:szCs w:val="32"/>
+        </w:rPr>
+      </w:pPr>
+    </w:p>
+    <w:p>
+      <w:pPr>
+        <w:rPr>
+          <w:b/>
+          <w:bCs/>
+          <w:sz w:val="32"/>
+          <w:szCs w:val="32"/>
+        </w:rPr>
+      </w:pPr>
+    </w:p>
+    <w:p>
+      <w:pPr>
+        <w:rPr>
+          <w:b/>
+          <w:bCs/>
+          <w:sz w:val="32"/>
+          <w:szCs w:val="32"/>
+        </w:rPr>
+      </w:pPr>
+    </w:p>
+    <w:p>
+      <w:pPr>
+        <w:rPr>
+          <w:b/>
+          <w:bCs/>
+          <w:sz w:val="32"/>
+          <w:szCs w:val="32"/>
+        </w:rPr>
+      </w:pPr>
+    </w:p>
+    <w:p>
+      <w:pPr>
+        <w:rPr>
+          <w:b/>
+          <w:bCs/>
+          <w:sz w:val="32"/>
+          <w:szCs w:val="32"/>
+        </w:rPr>
+      </w:pPr>
+    </w:p>
+    <w:p>
+      <w:pPr>
+        <w:rPr>
+          <w:b/>
+          <w:bCs/>
+          <w:sz w:val="32"/>
+          <w:szCs w:val="32"/>
+        </w:rPr>
+      </w:pPr>
       <w:r>
         <w:rPr>
+          <w:b/>
+          <w:bCs/>
+          <w:sz w:val="32"/>
+          <w:szCs w:val="32"/>
+        </w:rPr>
+        <w:lastRenderedPageBreak/>
+        <w:t>Salary/Wages Clusters</w:t>
+      </w:r>
+    </w:p>
+    <w:p>
+      <w:pPr>
+        <w:rPr>
+          <w:b/>
+          <w:bCs/>
+          <w:sz w:val="28"/>
+          <w:szCs w:val="28"/>
+        </w:rPr>
+      </w:pPr>
+      <w:r>
+        <w:rPr>
           <w:noProof/>
-          <w:sz w:val="20"/>
-          <w:szCs w:val="20"/>
         </w:rPr>
         <w:drawing>
-          <wp:anchor distT="0" distB="0" distL="114300" distR="114300" simplePos="0" relativeHeight="251678720" behindDoc="0" locked="0" layoutInCell="1" allowOverlap="1" wp14:anchorId="21A4B796" wp14:editId="35DCA6F8">
+          <wp:anchor distT="0" distB="0" distL="114300" distR="114300" simplePos="0" relativeHeight="251670528" behindDoc="0" locked="0" layoutInCell="1" allowOverlap="1" wp14:anchorId="554FDA79" wp14:editId="7ED9C262">
             <wp:simplePos x="0" y="0"/>
-            <wp:positionH relativeFrom="column">
-              <wp:posOffset>-79375</wp:posOffset>
+            <wp:positionH relativeFrom="margin">
+              <wp:align>right</wp:align>
             </wp:positionH>
             <wp:positionV relativeFrom="paragraph">
-              <wp:posOffset>414655</wp:posOffset>
+              <wp:posOffset>360680</wp:posOffset>
             </wp:positionV>
-            <wp:extent cx="2860675" cy="1943100"/>
-            <wp:effectExtent l="0" t="0" r="0" b="0"/>
+            <wp:extent cx="2796540" cy="1861820"/>
+            <wp:effectExtent l="0" t="0" r="3810" b="5080"/>
             <wp:wrapSquare wrapText="bothSides"/>
-            <wp:docPr id="4" name="Picture 4" descr="Chart, scatter chart&#10;&#10;Description automatically generated"/>
+            <wp:docPr id="8" name="Picture 8" descr="Chart, scatter chart&#10;&#10;Description automatically generated"/>
             <wp:cNvGraphicFramePr>
               <a:graphicFrameLocks xmlns:a="http://schemas.openxmlformats.org/drawingml/2006/main" noChangeAspect="1"/>
             </wp:cNvGraphicFramePr>
@@ -194,11 +448,11 @@
               <a:graphicData uri="http://schemas.openxmlformats.org/drawingml/2006/picture">
                 <pic:pic xmlns:pic="http://schemas.openxmlformats.org/drawingml/2006/picture">
                   <pic:nvPicPr>
-                    <pic:cNvPr id="4" name="Picture 4" descr="Chart, scatter chart&#10;&#10;Description automatically generated"/>
+                    <pic:cNvPr id="8" name="Picture 8" descr="Chart, scatter chart&#10;&#10;Description automatically generated"/>
                     <pic:cNvPicPr/>
                   </pic:nvPicPr>
                   <pic:blipFill>
-                    <a:blip r:embed="rId9">
+                    <a:blip r:embed="rId11">
                       <a:extLst>
                         <a:ext uri="{28A0092B-C50C-407E-A947-70E740481C1C}">
                           <a14:useLocalDpi xmlns:a14="http://schemas.microsoft.com/office/drawing/2010/main" val="0"/>
@@ -212,63 +466,7 @@
                   <pic:spPr>
                     <a:xfrm>
                       <a:off x="0" y="0"/>
-                      <a:ext cx="2860675" cy="1943100"/>
-                    </a:xfrm>
-                    <a:prstGeom prst="rect">
-                      <a:avLst/>
-                    </a:prstGeom>
-                  </pic:spPr>
-                </pic:pic>
-              </a:graphicData>
-            </a:graphic>
-          </wp:anchor>
-        </w:drawing>
-      </w:r>
-      <w:r>
-        <w:rPr>
-          <w:noProof/>
-          <w:sz w:val="20"/>
-          <w:szCs w:val="20"/>
-        </w:rPr>
-        <w:drawing>
-          <wp:anchor distT="0" distB="0" distL="114300" distR="114300" simplePos="0" relativeHeight="251671552" behindDoc="0" locked="0" layoutInCell="1" allowOverlap="1" wp14:anchorId="38ABEB28" wp14:editId="4E2CD71E">
-            <wp:simplePos x="0" y="0"/>
-            <wp:positionH relativeFrom="column">
-              <wp:posOffset>3192780</wp:posOffset>
-            </wp:positionH>
-            <wp:positionV relativeFrom="paragraph">
-              <wp:posOffset>396240</wp:posOffset>
-            </wp:positionV>
-            <wp:extent cx="2880360" cy="2007870"/>
-            <wp:effectExtent l="0" t="0" r="0" b="0"/>
-            <wp:wrapSquare wrapText="bothSides"/>
-            <wp:docPr id="5" name="Picture 5" descr="Chart, scatter chart&#10;&#10;Description automatically generated"/>
-            <wp:cNvGraphicFramePr>
-              <a:graphicFrameLocks xmlns:a="http://schemas.openxmlformats.org/drawingml/2006/main" noChangeAspect="1"/>
-            </wp:cNvGraphicFramePr>
-            <a:graphic xmlns:a="http://schemas.openxmlformats.org/drawingml/2006/main">
-              <a:graphicData uri="http://schemas.openxmlformats.org/drawingml/2006/picture">
-                <pic:pic xmlns:pic="http://schemas.openxmlformats.org/drawingml/2006/picture">
-                  <pic:nvPicPr>
-                    <pic:cNvPr id="5" name="Picture 5" descr="Chart, scatter chart&#10;&#10;Description automatically generated"/>
-                    <pic:cNvPicPr/>
-                  </pic:nvPicPr>
-                  <pic:blipFill>
-                    <a:blip r:embed="rId10">
-                      <a:extLst>
-                        <a:ext uri="{28A0092B-C50C-407E-A947-70E740481C1C}">
-                          <a14:useLocalDpi xmlns:a14="http://schemas.microsoft.com/office/drawing/2010/main" val="0"/>
-                        </a:ext>
-                      </a:extLst>
-                    </a:blip>
-                    <a:stretch>
-                      <a:fillRect/>
-                    </a:stretch>
-                  </pic:blipFill>
-                  <pic:spPr>
-                    <a:xfrm>
-                      <a:off x="0" y="0"/>
-                      <a:ext cx="2880360" cy="2007870"/>
+                      <a:ext cx="2796540" cy="1861820"/>
                     </a:xfrm>
                     <a:prstGeom prst="rect">
                       <a:avLst/>
@@ -301,12 +499,208 @@
         <w:rPr>
           <w:b/>
           <w:bCs/>
-          <w:sz w:val="32"/>
-          <w:szCs w:val="32"/>
+          <w:sz w:val="28"/>
+          <w:szCs w:val="28"/>
         </w:rPr>
       </w:pPr>
+      <w:r>
+        <w:rPr>
+          <w:noProof/>
+        </w:rPr>
+        <w:drawing>
+          <wp:anchor distT="0" distB="0" distL="114300" distR="114300" simplePos="0" relativeHeight="251669504" behindDoc="0" locked="0" layoutInCell="1" allowOverlap="1" wp14:anchorId="7A44BFF1" wp14:editId="15819A45">
+            <wp:simplePos x="0" y="0"/>
+            <wp:positionH relativeFrom="column">
+              <wp:posOffset>0</wp:posOffset>
+            </wp:positionH>
+            <wp:positionV relativeFrom="paragraph">
+              <wp:posOffset>3810</wp:posOffset>
+            </wp:positionV>
+            <wp:extent cx="2781300" cy="1883667"/>
+            <wp:effectExtent l="0" t="0" r="0" b="2540"/>
+            <wp:wrapSquare wrapText="bothSides"/>
+            <wp:docPr id="7" name="Picture 7" descr="Chart, scatter chart&#10;&#10;Description automatically generated"/>
+            <wp:cNvGraphicFramePr>
+              <a:graphicFrameLocks xmlns:a="http://schemas.openxmlformats.org/drawingml/2006/main" noChangeAspect="1"/>
+            </wp:cNvGraphicFramePr>
+            <a:graphic xmlns:a="http://schemas.openxmlformats.org/drawingml/2006/main">
+              <a:graphicData uri="http://schemas.openxmlformats.org/drawingml/2006/picture">
+                <pic:pic xmlns:pic="http://schemas.openxmlformats.org/drawingml/2006/picture">
+                  <pic:nvPicPr>
+                    <pic:cNvPr id="7" name="Picture 7" descr="Chart, scatter chart&#10;&#10;Description automatically generated"/>
+                    <pic:cNvPicPr/>
+                  </pic:nvPicPr>
+                  <pic:blipFill>
+                    <a:blip r:embed="rId12">
+                      <a:extLst>
+                        <a:ext uri="{28A0092B-C50C-407E-A947-70E740481C1C}">
+                          <a14:useLocalDpi xmlns:a14="http://schemas.microsoft.com/office/drawing/2010/main" val="0"/>
+                        </a:ext>
+                      </a:extLst>
+                    </a:blip>
+                    <a:stretch>
+                      <a:fillRect/>
+                    </a:stretch>
+                  </pic:blipFill>
+                  <pic:spPr>
+                    <a:xfrm>
+                      <a:off x="0" y="0"/>
+                      <a:ext cx="2781300" cy="1883667"/>
+                    </a:xfrm>
+                    <a:prstGeom prst="rect">
+                      <a:avLst/>
+                    </a:prstGeom>
+                  </pic:spPr>
+                </pic:pic>
+              </a:graphicData>
+            </a:graphic>
+          </wp:anchor>
+        </w:drawing>
+      </w:r>
     </w:p>
-    <w:p/>
+    <w:p>
+      <w:pPr>
+        <w:rPr>
+          <w:b/>
+          <w:bCs/>
+          <w:sz w:val="28"/>
+          <w:szCs w:val="28"/>
+        </w:rPr>
+      </w:pPr>
+      <w:r>
+        <w:rPr>
+          <w:noProof/>
+        </w:rPr>
+        <w:drawing>
+          <wp:anchor distT="0" distB="0" distL="114300" distR="114300" simplePos="0" relativeHeight="251668480" behindDoc="0" locked="0" layoutInCell="1" allowOverlap="1" wp14:anchorId="5FAD9A8A" wp14:editId="6F8F2B5F">
+            <wp:simplePos x="0" y="0"/>
+            <wp:positionH relativeFrom="column">
+              <wp:posOffset>3070860</wp:posOffset>
+            </wp:positionH>
+            <wp:positionV relativeFrom="paragraph">
+              <wp:posOffset>351155</wp:posOffset>
+            </wp:positionV>
+            <wp:extent cx="2750185" cy="1811020"/>
+            <wp:effectExtent l="0" t="0" r="0" b="0"/>
+            <wp:wrapSquare wrapText="bothSides"/>
+            <wp:docPr id="6" name="Picture 6" descr="Chart, scatter chart&#10;&#10;Description automatically generated"/>
+            <wp:cNvGraphicFramePr>
+              <a:graphicFrameLocks xmlns:a="http://schemas.openxmlformats.org/drawingml/2006/main" noChangeAspect="1"/>
+            </wp:cNvGraphicFramePr>
+            <a:graphic xmlns:a="http://schemas.openxmlformats.org/drawingml/2006/main">
+              <a:graphicData uri="http://schemas.openxmlformats.org/drawingml/2006/picture">
+                <pic:pic xmlns:pic="http://schemas.openxmlformats.org/drawingml/2006/picture">
+                  <pic:nvPicPr>
+                    <pic:cNvPr id="6" name="Picture 6" descr="Chart, scatter chart&#10;&#10;Description automatically generated"/>
+                    <pic:cNvPicPr/>
+                  </pic:nvPicPr>
+                  <pic:blipFill>
+                    <a:blip r:embed="rId13">
+                      <a:extLst>
+                        <a:ext uri="{28A0092B-C50C-407E-A947-70E740481C1C}">
+                          <a14:useLocalDpi xmlns:a14="http://schemas.microsoft.com/office/drawing/2010/main" val="0"/>
+                        </a:ext>
+                      </a:extLst>
+                    </a:blip>
+                    <a:stretch>
+                      <a:fillRect/>
+                    </a:stretch>
+                  </pic:blipFill>
+                  <pic:spPr>
+                    <a:xfrm>
+                      <a:off x="0" y="0"/>
+                      <a:ext cx="2750185" cy="1811020"/>
+                    </a:xfrm>
+                    <a:prstGeom prst="rect">
+                      <a:avLst/>
+                    </a:prstGeom>
+                  </pic:spPr>
+                </pic:pic>
+              </a:graphicData>
+            </a:graphic>
+            <wp14:sizeRelH relativeFrom="margin">
+              <wp14:pctWidth>0</wp14:pctWidth>
+            </wp14:sizeRelH>
+            <wp14:sizeRelV relativeFrom="margin">
+              <wp14:pctHeight>0</wp14:pctHeight>
+            </wp14:sizeRelV>
+          </wp:anchor>
+        </w:drawing>
+      </w:r>
+      <w:r>
+        <w:rPr>
+          <w:b/>
+          <w:bCs/>
+          <w:sz w:val="28"/>
+          <w:szCs w:val="28"/>
+        </w:rPr>
+        <w:t>2018 – 2019</w:t>
+      </w:r>
+    </w:p>
+    <w:p>
+      <w:pPr>
+        <w:rPr>
+          <w:b/>
+          <w:bCs/>
+          <w:sz w:val="28"/>
+          <w:szCs w:val="28"/>
+        </w:rPr>
+      </w:pPr>
+      <w:r>
+        <w:rPr>
+          <w:noProof/>
+        </w:rPr>
+        <w:drawing>
+          <wp:anchor distT="0" distB="0" distL="114300" distR="114300" simplePos="0" relativeHeight="251667456" behindDoc="0" locked="0" layoutInCell="1" allowOverlap="1" wp14:anchorId="3C074FB6" wp14:editId="5523260C">
+            <wp:simplePos x="0" y="0"/>
+            <wp:positionH relativeFrom="column">
+              <wp:posOffset>0</wp:posOffset>
+            </wp:positionH>
+            <wp:positionV relativeFrom="paragraph">
+              <wp:posOffset>2540</wp:posOffset>
+            </wp:positionV>
+            <wp:extent cx="2719661" cy="1927860"/>
+            <wp:effectExtent l="0" t="0" r="5080" b="0"/>
+            <wp:wrapSquare wrapText="bothSides"/>
+            <wp:docPr id="2" name="Picture 2" descr="Chart, scatter chart&#10;&#10;Description automatically generated"/>
+            <wp:cNvGraphicFramePr>
+              <a:graphicFrameLocks xmlns:a="http://schemas.openxmlformats.org/drawingml/2006/main" noChangeAspect="1"/>
+            </wp:cNvGraphicFramePr>
+            <a:graphic xmlns:a="http://schemas.openxmlformats.org/drawingml/2006/main">
+              <a:graphicData uri="http://schemas.openxmlformats.org/drawingml/2006/picture">
+                <pic:pic xmlns:pic="http://schemas.openxmlformats.org/drawingml/2006/picture">
+                  <pic:nvPicPr>
+                    <pic:cNvPr id="2" name="Picture 2" descr="Chart, scatter chart&#10;&#10;Description automatically generated"/>
+                    <pic:cNvPicPr/>
+                  </pic:nvPicPr>
+                  <pic:blipFill>
+                    <a:blip r:embed="rId14">
+                      <a:extLst>
+                        <a:ext uri="{28A0092B-C50C-407E-A947-70E740481C1C}">
+                          <a14:useLocalDpi xmlns:a14="http://schemas.microsoft.com/office/drawing/2010/main" val="0"/>
+                        </a:ext>
+                      </a:extLst>
+                    </a:blip>
+                    <a:stretch>
+                      <a:fillRect/>
+                    </a:stretch>
+                  </pic:blipFill>
+                  <pic:spPr>
+                    <a:xfrm>
+                      <a:off x="0" y="0"/>
+                      <a:ext cx="2719661" cy="1927860"/>
+                    </a:xfrm>
+                    <a:prstGeom prst="rect">
+                      <a:avLst/>
+                    </a:prstGeom>
+                  </pic:spPr>
+                </pic:pic>
+              </a:graphicData>
+            </a:graphic>
+          </wp:anchor>
+        </w:drawing>
+      </w:r>
+    </w:p>
     <w:p/>
     <w:p/>
     <w:p/>
@@ -1049,6 +1443,21 @@
 </file>
 
 <file path=customXml/item1.xml><?xml version="1.0" encoding="utf-8"?>
+<p:properties xmlns:p="http://schemas.microsoft.com/office/2006/metadata/properties" xmlns:xsi="http://www.w3.org/2001/XMLSchema-instance" xmlns:pc="http://schemas.microsoft.com/office/infopath/2007/PartnerControls">
+  <documentManagement/>
+</p:properties>
+</file>
+
+<file path=customXml/item2.xml><?xml version="1.0" encoding="utf-8"?>
+<?mso-contentType ?>
+<FormTemplates xmlns="http://schemas.microsoft.com/sharepoint/v3/contenttype/forms">
+  <Display>DocumentLibraryForm</Display>
+  <Edit>DocumentLibraryForm</Edit>
+  <New>DocumentLibraryForm</New>
+</FormTemplates>
+</file>
+
+<file path=customXml/item3.xml><?xml version="1.0" encoding="utf-8"?>
 <ct:contentTypeSchema xmlns:ct="http://schemas.microsoft.com/office/2006/metadata/contentType" xmlns:ma="http://schemas.microsoft.com/office/2006/metadata/properties/metaAttributes" ct:_="" ma:_="" ma:contentTypeName="Document" ma:contentTypeID="0x0101009ED0DE558745E141B2084DEB8FB2F87B" ma:contentTypeVersion="2" ma:contentTypeDescription="Create a new document." ma:contentTypeScope="" ma:versionID="01ffe0f6e599d69f38ced01b73860658">
   <xsd:schema xmlns:xsd="http://www.w3.org/2001/XMLSchema" xmlns:xs="http://www.w3.org/2001/XMLSchema" xmlns:p="http://schemas.microsoft.com/office/2006/metadata/properties" xmlns:ns3="e4e19a27-b31d-4cbd-ba79-3ad6031d7f71" targetNamespace="http://schemas.microsoft.com/office/2006/metadata/properties" ma:root="true" ma:fieldsID="e2547cc5a48f4f62048c0e34832f19f6" ns3:_="">
     <xsd:import namespace="e4e19a27-b31d-4cbd-ba79-3ad6031d7f71"/>
@@ -1180,22 +1589,24 @@
 </ct:contentTypeSchema>
 </file>
 
-<file path=customXml/item2.xml><?xml version="1.0" encoding="utf-8"?>
-<?mso-contentType ?>
-<FormTemplates xmlns="http://schemas.microsoft.com/sharepoint/v3/contenttype/forms">
-  <Display>DocumentLibraryForm</Display>
-  <Edit>DocumentLibraryForm</Edit>
-  <New>DocumentLibraryForm</New>
-</FormTemplates>
+<file path=customXml/itemProps1.xml><?xml version="1.0" encoding="utf-8"?>
+<ds:datastoreItem xmlns:ds="http://schemas.openxmlformats.org/officeDocument/2006/customXml" ds:itemID="{BA855880-3664-4C5A-A2DD-D5705CB189D5}">
+  <ds:schemaRefs>
+    <ds:schemaRef ds:uri="http://schemas.microsoft.com/office/2006/metadata/properties"/>
+    <ds:schemaRef ds:uri="http://schemas.microsoft.com/office/infopath/2007/PartnerControls"/>
+  </ds:schemaRefs>
+</ds:datastoreItem>
 </file>
 
-<file path=customXml/item3.xml><?xml version="1.0" encoding="utf-8"?>
-<p:properties xmlns:p="http://schemas.microsoft.com/office/2006/metadata/properties" xmlns:xsi="http://www.w3.org/2001/XMLSchema-instance" xmlns:pc="http://schemas.microsoft.com/office/infopath/2007/PartnerControls">
-  <documentManagement/>
-</p:properties>
+<file path=customXml/itemProps2.xml><?xml version="1.0" encoding="utf-8"?>
+<ds:datastoreItem xmlns:ds="http://schemas.openxmlformats.org/officeDocument/2006/customXml" ds:itemID="{14A0DA08-2802-4471-B432-5A79284591FF}">
+  <ds:schemaRefs>
+    <ds:schemaRef ds:uri="http://schemas.microsoft.com/sharepoint/v3/contenttype/forms"/>
+  </ds:schemaRefs>
+</ds:datastoreItem>
 </file>
 
-<file path=customXml/itemProps1.xml><?xml version="1.0" encoding="utf-8"?>
+<file path=customXml/itemProps3.xml><?xml version="1.0" encoding="utf-8"?>
 <ds:datastoreItem xmlns:ds="http://schemas.openxmlformats.org/officeDocument/2006/customXml" ds:itemID="{70A6C30D-C7D1-442C-93B3-0649A3C74D7B}">
   <ds:schemaRefs>
     <ds:schemaRef ds:uri="http://schemas.microsoft.com/office/2006/metadata/contentType"/>
@@ -1211,28 +1622,4 @@
     <ds:schemaRef ds:uri="http://schemas.microsoft.com/internal/obd"/>
   </ds:schemaRefs>
 </ds:datastoreItem>
-</file>
-
-<file path=customXml/itemProps2.xml><?xml version="1.0" encoding="utf-8"?>
-<ds:datastoreItem xmlns:ds="http://schemas.openxmlformats.org/officeDocument/2006/customXml" ds:itemID="{14A0DA08-2802-4471-B432-5A79284591FF}">
-  <ds:schemaRefs>
-    <ds:schemaRef ds:uri="http://schemas.microsoft.com/sharepoint/v3/contenttype/forms"/>
-  </ds:schemaRefs>
-</ds:datastoreItem>
-</file>
-
-<file path=customXml/itemProps3.xml><?xml version="1.0" encoding="utf-8"?>
-<ds:datastoreItem xmlns:ds="http://schemas.openxmlformats.org/officeDocument/2006/customXml" ds:itemID="{BA855880-3664-4C5A-A2DD-D5705CB189D5}">
-  <ds:schemaRefs>
-    <ds:schemaRef ds:uri="http://schemas.microsoft.com/office/2006/metadata/properties"/>
-    <ds:schemaRef ds:uri="e4e19a27-b31d-4cbd-ba79-3ad6031d7f71"/>
-    <ds:schemaRef ds:uri="http://schemas.microsoft.com/office/2006/documentManagement/types"/>
-    <ds:schemaRef ds:uri="http://www.w3.org/XML/1998/namespace"/>
-    <ds:schemaRef ds:uri="http://schemas.microsoft.com/office/infopath/2007/PartnerControls"/>
-    <ds:schemaRef ds:uri="http://purl.org/dc/elements/1.1/"/>
-    <ds:schemaRef ds:uri="http://schemas.openxmlformats.org/package/2006/metadata/core-properties"/>
-    <ds:schemaRef ds:uri="http://purl.org/dc/dcmitype/"/>
-    <ds:schemaRef ds:uri="http://purl.org/dc/terms/"/>
-  </ds:schemaRefs>
-</ds:datastoreItem>
 </file>
</xml_diff>